<commit_message>
Html loading/saving now supported (subset of attributes).  Rtf images saved
</commit_message>
<xml_diff>
--- a/DemoApp_AvRichtextBox/TestFiles/TestDocumentWord.docx
+++ b/DemoApp_AvRichtextBox/TestFiles/TestDocumentWord.docx
@@ -46,7 +46,13 @@
         <w:t xml:space="preserve"> cat</w:t>
       </w:r>
     </w:p>
-    <w:p/>
+    <w:p>
+      <w:pPr>
+        <w:rPr>
+          <w:rFonts w:hint="eastAsia"/>
+        </w:rPr>
+      </w:pPr>
+    </w:p>
     <w:p>
       <w:pPr>
         <w:rPr>
@@ -316,9 +322,79 @@
         </w:r>
       </w:hyperlink>
       <w:r>
-        <w:t xml:space="preserve">. It can hear sounds too faint or too high in </w:t>
-      </w:r>
-      <w:hyperlink r:id="rId25" w:tooltip="Frequency" w:history="1">
+        <w:t xml:space="preserve">. </w:t>
+      </w:r>
+    </w:p>
+    <w:p>
+      <w:pPr>
+        <w:rPr>
+          <w:rFonts w:hint="eastAsia"/>
+        </w:rPr>
+      </w:pPr>
+      <w:r>
+        <w:rPr>
+          <w:noProof/>
+        </w:rPr>
+        <w:drawing>
+          <wp:inline distT="0" distB="0" distL="0" distR="0" wp14:anchorId="43B05713" wp14:editId="3E58D58C">
+            <wp:extent cx="3173730" cy="2557145"/>
+            <wp:effectExtent l="0" t="0" r="7620" b="0"/>
+            <wp:docPr id="1449665501" name="Picture 1"/>
+            <wp:cNvGraphicFramePr>
+              <a:graphicFrameLocks xmlns:a="http://schemas.openxmlformats.org/drawingml/2006/main" noChangeAspect="1"/>
+            </wp:cNvGraphicFramePr>
+            <a:graphic xmlns:a="http://schemas.openxmlformats.org/drawingml/2006/main">
+              <a:graphicData uri="http://schemas.openxmlformats.org/drawingml/2006/picture">
+                <pic:pic xmlns:pic="http://schemas.openxmlformats.org/drawingml/2006/picture">
+                  <pic:nvPicPr>
+                    <pic:cNvPr id="0" name="Picture 1"/>
+                    <pic:cNvPicPr>
+                      <a:picLocks noChangeAspect="1" noChangeArrowheads="1"/>
+                    </pic:cNvPicPr>
+                  </pic:nvPicPr>
+                  <pic:blipFill>
+                    <a:blip r:embed="rId25">
+                      <a:extLst>
+                        <a:ext uri="{28A0092B-C50C-407E-A947-70E740481C1C}">
+                          <a14:useLocalDpi xmlns:a14="http://schemas.microsoft.com/office/drawing/2010/main" val="0"/>
+                        </a:ext>
+                      </a:extLst>
+                    </a:blip>
+                    <a:srcRect/>
+                    <a:stretch>
+                      <a:fillRect/>
+                    </a:stretch>
+                  </pic:blipFill>
+                  <pic:spPr bwMode="auto">
+                    <a:xfrm>
+                      <a:off x="0" y="0"/>
+                      <a:ext cx="3173730" cy="2557145"/>
+                    </a:xfrm>
+                    <a:prstGeom prst="rect">
+                      <a:avLst/>
+                    </a:prstGeom>
+                    <a:noFill/>
+                    <a:ln>
+                      <a:noFill/>
+                    </a:ln>
+                  </pic:spPr>
+                </pic:pic>
+              </a:graphicData>
+            </a:graphic>
+          </wp:inline>
+        </w:drawing>
+      </w:r>
+    </w:p>
+    <w:p>
+      <w:pPr>
+        <w:rPr>
+          <w:rFonts w:hint="eastAsia"/>
+        </w:rPr>
+      </w:pPr>
+      <w:r>
+        <w:t xml:space="preserve">It can hear sounds too faint or too high in </w:t>
+      </w:r>
+      <w:hyperlink r:id="rId26" w:tooltip="Frequency" w:history="1">
         <w:r>
           <w:rPr>
             <w:rStyle w:val="Hyperlink"/>
@@ -329,7 +405,7 @@
       <w:r>
         <w:t xml:space="preserve"> for human ears, such as those made by </w:t>
       </w:r>
-      <w:hyperlink r:id="rId26" w:tooltip="Small mammal" w:history="1">
+      <w:hyperlink r:id="rId27" w:tooltip="Small mammal" w:history="1">
         <w:r>
           <w:rPr>
             <w:rStyle w:val="Hyperlink"/>
@@ -340,7 +416,7 @@
       <w:r>
         <w:t xml:space="preserve">. It secretes and perceives </w:t>
       </w:r>
-      <w:hyperlink r:id="rId27" w:tooltip="Pheromone" w:history="1">
+      <w:hyperlink r:id="rId28" w:tooltip="Pheromone" w:history="1">
         <w:r>
           <w:rPr>
             <w:rStyle w:val="Hyperlink"/>
@@ -412,7 +488,7 @@
         </w:rPr>
         <w:t>）は、</w:t>
       </w:r>
-      <w:hyperlink r:id="rId28" w:tooltip="狭義" w:history="1">
+      <w:hyperlink r:id="rId29" w:tooltip="狭義" w:history="1">
         <w:r>
           <w:rPr>
             <w:rStyle w:val="Hyperlink"/>
@@ -427,7 +503,7 @@
         </w:rPr>
         <w:t>には</w:t>
       </w:r>
-      <w:hyperlink r:id="rId29" w:tooltip="食肉目" w:history="1">
+      <w:hyperlink r:id="rId30" w:tooltip="食肉目" w:history="1">
         <w:r>
           <w:rPr>
             <w:rStyle w:val="Hyperlink"/>
@@ -436,7 +512,7 @@
           <w:t>食肉目</w:t>
         </w:r>
       </w:hyperlink>
-      <w:hyperlink r:id="rId30" w:tooltip="ネコ科" w:history="1">
+      <w:hyperlink r:id="rId31" w:tooltip="ネコ科" w:history="1">
         <w:r>
           <w:rPr>
             <w:rStyle w:val="Hyperlink"/>
@@ -445,7 +521,7 @@
           <w:t>ネコ科</w:t>
         </w:r>
       </w:hyperlink>
-      <w:hyperlink r:id="rId31" w:tooltip="ネコ属" w:history="1">
+      <w:hyperlink r:id="rId32" w:tooltip="ネコ属" w:history="1">
         <w:r>
           <w:rPr>
             <w:rStyle w:val="Hyperlink"/>
@@ -460,7 +536,7 @@
         </w:rPr>
         <w:t>に</w:t>
       </w:r>
-      <w:hyperlink r:id="rId32" w:tooltip="分類" w:history="1">
+      <w:hyperlink r:id="rId33" w:tooltip="分類" w:history="1">
         <w:r>
           <w:rPr>
             <w:rStyle w:val="Hyperlink"/>
@@ -475,7 +551,7 @@
         </w:rPr>
         <w:t>される</w:t>
       </w:r>
-      <w:hyperlink r:id="rId33" w:tooltip="リビアヤマネコ" w:history="1">
+      <w:hyperlink r:id="rId34" w:tooltip="リビアヤマネコ" w:history="1">
         <w:r>
           <w:rPr>
             <w:rStyle w:val="Hyperlink"/>
@@ -490,7 +566,7 @@
         </w:rPr>
         <w:t>（</w:t>
       </w:r>
-      <w:hyperlink r:id="rId34" w:tooltip="ヨーロッパヤマネコ" w:history="1">
+      <w:hyperlink r:id="rId35" w:tooltip="ヨーロッパヤマネコ" w:history="1">
         <w:r>
           <w:rPr>
             <w:rStyle w:val="Hyperlink"/>
@@ -505,7 +581,7 @@
         </w:rPr>
         <w:t>）が</w:t>
       </w:r>
-      <w:hyperlink r:id="rId35" w:tooltip="家畜化" w:history="1">
+      <w:hyperlink r:id="rId36" w:tooltip="家畜化" w:history="1">
         <w:r>
           <w:rPr>
             <w:rStyle w:val="Hyperlink"/>
@@ -548,7 +624,7 @@
         </w:rPr>
         <w:t>）に対する</w:t>
       </w:r>
-      <w:hyperlink r:id="rId36" w:tooltip="通称" w:history="1">
+      <w:hyperlink r:id="rId37" w:tooltip="通称" w:history="1">
         <w:r>
           <w:rPr>
             <w:rStyle w:val="Hyperlink"/>
@@ -563,7 +639,7 @@
         </w:rPr>
         <w:t>である。</w:t>
       </w:r>
-      <w:hyperlink r:id="rId37" w:tooltip="イヌ" w:history="1">
+      <w:hyperlink r:id="rId38" w:tooltip="イヌ" w:history="1">
         <w:r>
           <w:rPr>
             <w:rStyle w:val="Hyperlink"/>
@@ -578,7 +654,7 @@
         </w:rPr>
         <w:t>（犬）と並ぶ代表的な</w:t>
       </w:r>
-      <w:hyperlink r:id="rId38" w:tooltip="ペット" w:history="1">
+      <w:hyperlink r:id="rId39" w:tooltip="ペット" w:history="1">
         <w:r>
           <w:rPr>
             <w:rStyle w:val="Hyperlink"/>
@@ -593,7 +669,7 @@
         </w:rPr>
         <w:t>として、</w:t>
       </w:r>
-      <w:hyperlink r:id="rId39" w:tooltip="世界" w:history="1">
+      <w:hyperlink r:id="rId40" w:tooltip="世界" w:history="1">
         <w:r>
           <w:rPr>
             <w:rStyle w:val="Hyperlink"/>
@@ -608,7 +684,7 @@
         </w:rPr>
         <w:t>中で飼われている。広義的には、</w:t>
       </w:r>
-      <w:hyperlink r:id="rId40" w:tooltip="ヤマネコ" w:history="1">
+      <w:hyperlink r:id="rId41" w:tooltip="ヤマネコ" w:history="1">
         <w:r>
           <w:rPr>
             <w:rStyle w:val="Hyperlink"/>
@@ -623,7 +699,7 @@
         </w:rPr>
         <w:t>やネコ科</w:t>
       </w:r>
-      <w:hyperlink r:id="rId41" w:tooltip="動物" w:history="1">
+      <w:hyperlink r:id="rId42" w:tooltip="動物" w:history="1">
         <w:r>
           <w:rPr>
             <w:rStyle w:val="Hyperlink"/>
@@ -638,7 +714,7 @@
         </w:rPr>
         <w:t>全般を指すこともある（</w:t>
       </w:r>
-      <w:hyperlink r:id="rId42" w:anchor="定義" w:history="1">
+      <w:hyperlink r:id="rId43" w:anchor="定義" w:history="1">
         <w:r>
           <w:rPr>
             <w:rStyle w:val="Hyperlink"/>
@@ -667,7 +743,7 @@
         </w:rPr>
         <w:t>猫は鋭い</w:t>
       </w:r>
-      <w:hyperlink r:id="rId43" w:tooltip="視覚" w:history="1">
+      <w:hyperlink r:id="rId44" w:tooltip="視覚" w:history="1">
         <w:r>
           <w:rPr>
             <w:rStyle w:val="Hyperlink"/>
@@ -682,7 +758,7 @@
         </w:rPr>
         <w:t>、敏感な</w:t>
       </w:r>
-      <w:hyperlink r:id="rId44" w:tooltip="聴覚" w:history="1">
+      <w:hyperlink r:id="rId45" w:tooltip="聴覚" w:history="1">
         <w:r>
           <w:rPr>
             <w:rStyle w:val="Hyperlink"/>
@@ -697,7 +773,7 @@
         </w:rPr>
         <w:t>、優れた</w:t>
       </w:r>
-      <w:hyperlink r:id="rId45" w:tooltip="嗅覚" w:history="1">
+      <w:hyperlink r:id="rId46" w:tooltip="嗅覚" w:history="1">
         <w:r>
           <w:rPr>
             <w:rStyle w:val="Hyperlink"/>
@@ -712,7 +788,7 @@
         </w:rPr>
         <w:t>を持ち、体が非常に柔軟であるため狭い場所に入ることも高い場所に登ることも容易にできる。独立心が強く、</w:t>
       </w:r>
-      <w:hyperlink r:id="rId46" w:tooltip="縄張り" w:history="1">
+      <w:hyperlink r:id="rId47" w:tooltip="縄張り" w:history="1">
         <w:r>
           <w:rPr>
             <w:rStyle w:val="Hyperlink"/>
@@ -727,7 +803,7 @@
         </w:rPr>
         <w:t>意識が高いのも特徴で、</w:t>
       </w:r>
-      <w:hyperlink r:id="rId47" w:tooltip="狩猟本能 (存在しないページ)" w:history="1">
+      <w:hyperlink r:id="rId48" w:tooltip="狩猟本能 (存在しないページ)" w:history="1">
         <w:r>
           <w:rPr>
             <w:rStyle w:val="Hyperlink"/>
@@ -745,7 +821,7 @@
         </w:rPr>
         <w:t>（</w:t>
       </w:r>
-      <w:hyperlink r:id="rId48" w:tooltip="en:Prey drive" w:history="1">
+      <w:hyperlink r:id="rId49" w:tooltip="en:Prey drive" w:history="1">
         <w:r>
           <w:rPr>
             <w:rStyle w:val="Hyperlink"/>
@@ -769,9 +845,16 @@
         <w:rPr>
           <w:rFonts w:ascii="ＭＳ 明朝" w:eastAsia="ＭＳ 明朝" w:hAnsi="ＭＳ 明朝" w:cs="ＭＳ 明朝" w:hint="eastAsia"/>
         </w:rPr>
-        <w:t>が強いため、しばしば遊びながらその本能を発揮する。自分の領域を守るための</w:t>
-      </w:r>
-      <w:hyperlink r:id="rId49" w:tooltip="マーキング" w:history="1">
+        <w:t>が強いため、しばしば遊びながらその本能を発揮する。自分</w:t>
+      </w:r>
+      <w:r>
+        <w:rPr>
+          <w:rFonts w:ascii="ＭＳ 明朝" w:eastAsia="ＭＳ 明朝" w:hAnsi="ＭＳ 明朝" w:cs="ＭＳ 明朝" w:hint="eastAsia"/>
+        </w:rPr>
+        <w:lastRenderedPageBreak/>
+        <w:t>の領域を守るための</w:t>
+      </w:r>
+      <w:hyperlink r:id="rId50" w:tooltip="マーキング" w:history="1">
         <w:r>
           <w:rPr>
             <w:rStyle w:val="Hyperlink"/>
@@ -786,7 +869,7 @@
         </w:rPr>
         <w:t>行動や、鳴き声、体の動きを使った</w:t>
       </w:r>
-      <w:hyperlink r:id="rId50" w:tooltip="ネコのコミュニケーション (存在しないページ)" w:history="1">
+      <w:hyperlink r:id="rId51" w:tooltip="ネコのコミュニケーション (存在しないページ)" w:history="1">
         <w:r>
           <w:rPr>
             <w:rStyle w:val="Hyperlink"/>
@@ -804,7 +887,7 @@
         </w:rPr>
         <w:t>（</w:t>
       </w:r>
-      <w:hyperlink r:id="rId51" w:tooltip="en:Cat communication" w:history="1">
+      <w:hyperlink r:id="rId52" w:tooltip="en:Cat communication" w:history="1">
         <w:r>
           <w:rPr>
             <w:rStyle w:val="Hyperlink"/>
@@ -830,7 +913,7 @@
         </w:rPr>
         <w:t>も行う。</w:t>
       </w:r>
-      <w:hyperlink r:id="rId52" w:tooltip="肉食" w:history="1">
+      <w:hyperlink r:id="rId53" w:tooltip="肉食" w:history="1">
         <w:r>
           <w:rPr>
             <w:rStyle w:val="Hyperlink"/>
@@ -845,7 +928,7 @@
         </w:rPr>
         <w:t>である猫は、</w:t>
       </w:r>
-      <w:hyperlink r:id="rId53" w:tooltip="栄養" w:history="1">
+      <w:hyperlink r:id="rId54" w:tooltip="栄養" w:history="1">
         <w:r>
           <w:rPr>
             <w:rStyle w:val="Hyperlink"/>
@@ -860,7 +943,7 @@
         </w:rPr>
         <w:t>の取れた食事を必要とし、人間による世話にも一定の注意を要する。定期的な健康診断、</w:t>
       </w:r>
-      <w:hyperlink r:id="rId54" w:tooltip="ワクチン" w:history="1">
+      <w:hyperlink r:id="rId55" w:tooltip="ワクチン" w:history="1">
         <w:r>
           <w:rPr>
             <w:rStyle w:val="Hyperlink"/>
@@ -875,7 +958,7 @@
         </w:rPr>
         <w:t>接種、そして適切な</w:t>
       </w:r>
-      <w:hyperlink r:id="rId55" w:tooltip="グルーミング" w:history="1">
+      <w:hyperlink r:id="rId56" w:tooltip="グルーミング" w:history="1">
         <w:r>
           <w:rPr>
             <w:rStyle w:val="Hyperlink"/>
@@ -892,20 +975,6 @@
       </w:r>
       <w:r>
         <w:t xml:space="preserve"> </w:t>
-      </w:r>
-    </w:p>
-    <w:p/>
-    <w:p>
-      <w:pPr>
-        <w:rPr>
-          <w:rFonts w:hint="eastAsia"/>
-        </w:rPr>
-      </w:pPr>
-      <w:r>
-        <w:rPr>
-          <w:rFonts w:hint="eastAsia"/>
-        </w:rPr>
-        <w:t>Chinese:</w:t>
       </w:r>
     </w:p>
     <w:p>
@@ -914,12 +983,31 @@
           <w:rFonts w:hint="eastAsia"/>
         </w:rPr>
       </w:pPr>
+    </w:p>
+    <w:p>
+      <w:pPr>
+        <w:rPr>
+          <w:rFonts w:hint="eastAsia"/>
+        </w:rPr>
+      </w:pPr>
+      <w:r>
+        <w:rPr>
+          <w:rFonts w:hint="eastAsia"/>
+        </w:rPr>
+        <w:t>Chinese:</w:t>
+      </w:r>
+    </w:p>
+    <w:p>
+      <w:pPr>
+        <w:rPr>
+          <w:rFonts w:hint="eastAsia"/>
+        </w:rPr>
+      </w:pPr>
       <w:r>
         <w:rPr>
           <w:b/>
           <w:bCs/>
         </w:rPr>
-        <w:lastRenderedPageBreak/>
         <w:t>貓</w:t>
       </w:r>
       <w:r>
@@ -944,7 +1032,7 @@
       <w:r>
         <w:t>（</w:t>
       </w:r>
-      <w:hyperlink r:id="rId56" w:tooltip="學名" w:history="1">
+      <w:hyperlink r:id="rId57" w:tooltip="學名" w:history="1">
         <w:r>
           <w:rPr>
             <w:rStyle w:val="Hyperlink"/>
@@ -963,7 +1051,7 @@
         </w:rPr>
         <w:t>Felis catus</w:t>
       </w:r>
-      <w:hyperlink r:id="rId57" w:anchor="cite_note-1" w:history="1">
+      <w:hyperlink r:id="rId58" w:anchor="cite_note-1" w:history="1">
         <w:r>
           <w:rPr>
             <w:rStyle w:val="cite-bracket"/>
@@ -990,7 +1078,7 @@
           <w:t>]</w:t>
         </w:r>
       </w:hyperlink>
-      <w:hyperlink r:id="rId58" w:anchor="cite_note-2" w:history="1">
+      <w:hyperlink r:id="rId59" w:anchor="cite_note-2" w:history="1">
         <w:r>
           <w:rPr>
             <w:rStyle w:val="cite-bracket"/>
@@ -1017,7 +1105,7 @@
           <w:t>]</w:t>
         </w:r>
       </w:hyperlink>
-      <w:hyperlink r:id="rId59" w:anchor="cite_note-3" w:history="1">
+      <w:hyperlink r:id="rId60" w:anchor="cite_note-3" w:history="1">
         <w:r>
           <w:rPr>
             <w:rStyle w:val="cite-bracket"/>
@@ -1056,7 +1144,7 @@
       <w:r>
         <w:t>），是一种</w:t>
       </w:r>
-      <w:hyperlink r:id="rId60" w:tooltip="家養" w:history="1">
+      <w:hyperlink r:id="rId61" w:tooltip="家養" w:history="1">
         <w:r>
           <w:rPr>
             <w:rStyle w:val="Hyperlink"/>
@@ -1064,7 +1152,7 @@
           <w:t>家养</w:t>
         </w:r>
       </w:hyperlink>
-      <w:hyperlink r:id="rId61" w:anchor="cite_note-4" w:history="1">
+      <w:hyperlink r:id="rId62" w:anchor="cite_note-4" w:history="1">
         <w:r>
           <w:rPr>
             <w:rStyle w:val="cite-bracket"/>
@@ -1094,7 +1182,7 @@
       <w:r>
         <w:t>小型食肉</w:t>
       </w:r>
-      <w:hyperlink r:id="rId62" w:tooltip="哺乳动物" w:history="1">
+      <w:hyperlink r:id="rId63" w:tooltip="哺乳动物" w:history="1">
         <w:r>
           <w:rPr>
             <w:rStyle w:val="Hyperlink"/>
@@ -1119,7 +1207,7 @@
       <w:r>
         <w:t>，属小型</w:t>
       </w:r>
-      <w:hyperlink r:id="rId63" w:tooltip="貓科" w:history="1">
+      <w:hyperlink r:id="rId64" w:tooltip="貓科" w:history="1">
         <w:r>
           <w:rPr>
             <w:rStyle w:val="Hyperlink"/>
@@ -1136,7 +1224,7 @@
       <w:r>
         <w:t>年前的</w:t>
       </w:r>
-      <w:hyperlink r:id="rId64" w:tooltip="新月沃土" w:history="1">
+      <w:hyperlink r:id="rId65" w:tooltip="新月沃土" w:history="1">
         <w:r>
           <w:rPr>
             <w:rStyle w:val="Hyperlink"/>
@@ -1147,7 +1235,7 @@
       <w:r>
         <w:t>地區。</w:t>
       </w:r>
-      <w:hyperlink r:id="rId65" w:tooltip="古埃及" w:history="1">
+      <w:hyperlink r:id="rId66" w:tooltip="古埃及" w:history="1">
         <w:r>
           <w:rPr>
             <w:rStyle w:val="Hyperlink"/>
@@ -1158,7 +1246,7 @@
       <w:r>
         <w:t>人飼養貓以防止</w:t>
       </w:r>
-      <w:hyperlink r:id="rId66" w:tooltip="鼠" w:history="1">
+      <w:hyperlink r:id="rId67" w:tooltip="鼠" w:history="1">
         <w:r>
           <w:rPr>
             <w:rStyle w:val="Hyperlink"/>
@@ -1175,7 +1263,7 @@
       <w:r>
         <w:t>年前</w:t>
       </w:r>
-      <w:hyperlink r:id="rId67" w:anchor="cite_note-5" w:history="1">
+      <w:hyperlink r:id="rId68" w:anchor="cite_note-5" w:history="1">
         <w:r>
           <w:rPr>
             <w:rStyle w:val="cite-bracket"/>
@@ -1233,7 +1321,7 @@
         </w:rPr>
         <w:t>(</w:t>
       </w:r>
-      <w:hyperlink r:id="rId68" w:tooltip="학명" w:history="1">
+      <w:hyperlink r:id="rId69" w:tooltip="학명" w:history="1">
         <w:r>
           <w:rPr>
             <w:rFonts w:ascii="Malgun Gothic" w:eastAsia="Malgun Gothic" w:hAnsi="Malgun Gothic" w:cs="Malgun Gothic" w:hint="eastAsia"/>
@@ -1313,7 +1401,7 @@
         </w:rPr>
         <w:t>[</w:t>
       </w:r>
-      <w:hyperlink r:id="rId69" w:tooltip="위키백과:외래어 표기법/라틴어 표기 원칙" w:history="1">
+      <w:hyperlink r:id="rId70" w:tooltip="위키백과:외래어 표기법/라틴어 표기 원칙" w:history="1">
         <w:r>
           <w:rPr>
             <w:rFonts w:ascii="Times New Roman" w:eastAsia="Times New Roman" w:hAnsi="Times New Roman" w:cs="Times New Roman"/>
@@ -1363,7 +1451,7 @@
         </w:rPr>
         <w:t xml:space="preserve"> </w:t>
       </w:r>
-      <w:hyperlink r:id="rId70" w:tooltip="식육목" w:history="1">
+      <w:hyperlink r:id="rId71" w:tooltip="식육목" w:history="1">
         <w:r>
           <w:rPr>
             <w:rFonts w:ascii="Malgun Gothic" w:eastAsia="Malgun Gothic" w:hAnsi="Malgun Gothic" w:cs="Malgun Gothic" w:hint="eastAsia"/>
@@ -1383,7 +1471,7 @@
         </w:rPr>
         <w:t xml:space="preserve"> </w:t>
       </w:r>
-      <w:hyperlink r:id="rId71" w:tooltip="고양이과" w:history="1">
+      <w:hyperlink r:id="rId72" w:tooltip="고양이과" w:history="1">
         <w:r>
           <w:rPr>
             <w:rFonts w:ascii="Malgun Gothic" w:eastAsia="Malgun Gothic" w:hAnsi="Malgun Gothic" w:cs="Malgun Gothic" w:hint="eastAsia"/>
@@ -1427,7 +1515,7 @@
         </w:rPr>
         <w:t xml:space="preserve"> </w:t>
       </w:r>
-      <w:hyperlink r:id="rId72" w:tooltip="포유류" w:history="1">
+      <w:hyperlink r:id="rId73" w:tooltip="포유류" w:history="1">
         <w:r>
           <w:rPr>
             <w:rFonts w:ascii="Malgun Gothic" w:eastAsia="Malgun Gothic" w:hAnsi="Malgun Gothic" w:cs="Malgun Gothic" w:hint="eastAsia"/>
@@ -1535,7 +1623,7 @@
         </w:rPr>
         <w:t xml:space="preserve"> </w:t>
       </w:r>
-      <w:hyperlink r:id="rId73" w:tooltip="중동" w:history="1">
+      <w:hyperlink r:id="rId74" w:tooltip="중동" w:history="1">
         <w:r>
           <w:rPr>
             <w:rFonts w:ascii="Malgun Gothic" w:eastAsia="Malgun Gothic" w:hAnsi="Malgun Gothic" w:cs="Malgun Gothic" w:hint="eastAsia"/>
@@ -1587,7 +1675,7 @@
         </w:rPr>
         <w:t xml:space="preserve"> </w:t>
       </w:r>
-      <w:hyperlink r:id="rId74" w:tooltip="숲" w:history="1">
+      <w:hyperlink r:id="rId75" w:tooltip="숲" w:history="1">
         <w:r>
           <w:rPr>
             <w:rFonts w:ascii="Malgun Gothic" w:eastAsia="Malgun Gothic" w:hAnsi="Malgun Gothic" w:cs="Malgun Gothic" w:hint="eastAsia"/>
@@ -1631,7 +1719,7 @@
         </w:rPr>
         <w:t xml:space="preserve"> </w:t>
       </w:r>
-      <w:hyperlink r:id="rId75" w:tooltip="사람" w:history="1">
+      <w:hyperlink r:id="rId76" w:tooltip="사람" w:history="1">
         <w:r>
           <w:rPr>
             <w:rFonts w:ascii="Malgun Gothic" w:eastAsia="Malgun Gothic" w:hAnsi="Malgun Gothic" w:cs="Malgun Gothic" w:hint="eastAsia"/>
@@ -1675,7 +1763,7 @@
         </w:rPr>
         <w:t xml:space="preserve"> </w:t>
       </w:r>
-      <w:hyperlink r:id="rId76" w:tooltip="마을" w:history="1">
+      <w:hyperlink r:id="rId77" w:tooltip="마을" w:history="1">
         <w:r>
           <w:rPr>
             <w:rFonts w:ascii="Malgun Gothic" w:eastAsia="Malgun Gothic" w:hAnsi="Malgun Gothic" w:cs="Malgun Gothic" w:hint="eastAsia"/>
@@ -1703,7 +1791,7 @@
         </w:rPr>
         <w:t xml:space="preserve"> </w:t>
       </w:r>
-      <w:hyperlink r:id="rId77" w:tooltip="정착" w:history="1">
+      <w:hyperlink r:id="rId78" w:tooltip="정착" w:history="1">
         <w:r>
           <w:rPr>
             <w:rFonts w:ascii="Malgun Gothic" w:eastAsia="Malgun Gothic" w:hAnsi="Malgun Gothic" w:cs="Malgun Gothic" w:hint="eastAsia"/>
@@ -1747,7 +1835,7 @@
         </w:rPr>
         <w:t xml:space="preserve"> </w:t>
       </w:r>
-      <w:hyperlink r:id="rId78" w:tooltip="아프리카들고양이" w:history="1">
+      <w:hyperlink r:id="rId79" w:tooltip="아프리카들고양이" w:history="1">
         <w:r>
           <w:rPr>
             <w:rFonts w:ascii="Malgun Gothic" w:eastAsia="Malgun Gothic" w:hAnsi="Malgun Gothic" w:cs="Malgun Gothic" w:hint="eastAsia"/>
@@ -1767,7 +1855,7 @@
         </w:rPr>
         <w:t>(</w:t>
       </w:r>
-      <w:hyperlink r:id="rId79" w:tooltip="학명" w:history="1">
+      <w:hyperlink r:id="rId80" w:tooltip="학명" w:history="1">
         <w:r>
           <w:rPr>
             <w:rFonts w:ascii="Malgun Gothic" w:eastAsia="Malgun Gothic" w:hAnsi="Malgun Gothic" w:cs="Malgun Gothic" w:hint="eastAsia"/>
@@ -1838,7 +1926,7 @@
         </w:rPr>
         <w:t>.</w:t>
       </w:r>
-      <w:hyperlink r:id="rId80" w:anchor="cite_note-6" w:history="1">
+      <w:hyperlink r:id="rId81" w:anchor="cite_note-6" w:history="1">
         <w:r>
           <w:rPr>
             <w:rFonts w:ascii="Times New Roman" w:eastAsia="Times New Roman" w:hAnsi="Times New Roman" w:cs="Times New Roman"/>
@@ -1861,7 +1949,7 @@
     </w:p>
     <w:sectPr>
       <w:pgSz w:w="12240" w:h="15840"/>
-      <w:pgMar w:top="1985" w:right="1701" w:bottom="1701" w:left="1701" w:header="708" w:footer="708" w:gutter="0"/>
+      <w:pgMar w:top="567" w:right="1418" w:bottom="1701" w:left="1418" w:header="709" w:footer="709" w:gutter="0"/>
       <w:cols w:space="708"/>
       <w:docGrid w:linePitch="360"/>
     </w:sectPr>

</xml_diff>